<commit_message>
Overall Description (35%) Done
</commit_message>
<xml_diff>
--- a/01-System-Request/INFT2303-HW01B-System-Request-Feasibility-Team-01.docx
+++ b/01-System-Request/INFT2303-HW01B-System-Request-Feasibility-Team-01.docx
@@ -867,7 +867,7 @@
         <w:pStyle w:val="Heading1"/>
         <w:numPr>
           <w:ilvl w:val="0"/>
-          <w:numId w:val="5"/>
+          <w:numId w:val="6"/>
         </w:numPr>
         <w:ind w:left="720" w:hanging="360"/>
         <w:rPr>
@@ -946,7 +946,7 @@
       <w:pPr>
         <w:numPr>
           <w:ilvl w:val="0"/>
-          <w:numId w:val="2"/>
+          <w:numId w:val="3"/>
         </w:numPr>
         <w:ind w:left="720" w:hanging="360"/>
         <w:rPr>
@@ -964,7 +964,7 @@
       <w:pPr>
         <w:numPr>
           <w:ilvl w:val="0"/>
-          <w:numId w:val="2"/>
+          <w:numId w:val="3"/>
         </w:numPr>
         <w:ind w:left="720" w:hanging="360"/>
         <w:rPr>
@@ -982,7 +982,7 @@
       <w:pPr>
         <w:numPr>
           <w:ilvl w:val="0"/>
-          <w:numId w:val="2"/>
+          <w:numId w:val="3"/>
         </w:numPr>
         <w:ind w:left="720" w:hanging="360"/>
         <w:rPr>
@@ -1000,7 +1000,7 @@
       <w:pPr>
         <w:numPr>
           <w:ilvl w:val="0"/>
-          <w:numId w:val="2"/>
+          <w:numId w:val="3"/>
         </w:numPr>
         <w:ind w:left="720" w:hanging="360"/>
         <w:rPr>
@@ -1277,7 +1277,7 @@
         <w:pStyle w:val="Heading1"/>
         <w:numPr>
           <w:ilvl w:val="0"/>
-          <w:numId w:val="5"/>
+          <w:numId w:val="6"/>
         </w:numPr>
         <w:ind w:left="720" w:hanging="360"/>
         <w:rPr>
@@ -1300,23 +1300,20 @@
     </w:p>
     <w:p>
       <w:pPr>
-        <w:rPr>
-          <w:vertAlign w:val="baseline"/>
-        </w:rPr>
-      </w:pPr>
-      <w:r>
-        <w:rPr>
-          <w:vertAlign w:val="baseline"/>
-          <w:rtl w:val="0"/>
-        </w:rPr>
-        <w:t xml:space="preserve">&lt;Based on the raw individual System Request Statement for the selected project, in this subsection:</w:t>
+        <w:ind w:left="0" w:firstLine="0"/>
+        <w:rPr/>
+      </w:pPr>
+      <w:r>
+        <w:rPr>
+          <w:rtl w:val="0"/>
+        </w:rPr>
       </w:r>
     </w:p>
     <w:p>
       <w:pPr>
         <w:numPr>
           <w:ilvl w:val="0"/>
-          <w:numId w:val="7"/>
+          <w:numId w:val="8"/>
         </w:numPr>
         <w:ind w:left="720" w:hanging="360"/>
         <w:rPr>
@@ -1325,95 +1322,35 @@
       </w:pPr>
       <w:r>
         <w:rPr>
-          <w:vertAlign w:val="baseline"/>
-          <w:rtl w:val="0"/>
-        </w:rPr>
-        <w:t xml:space="preserve">Identify the system to be produced by name</w:t>
-      </w:r>
-    </w:p>
-    <w:p>
-      <w:pPr>
-        <w:numPr>
-          <w:ilvl w:val="0"/>
-          <w:numId w:val="7"/>
-        </w:numPr>
-        <w:ind w:left="720" w:hanging="360"/>
-        <w:rPr>
-          <w:vertAlign w:val="baseline"/>
-        </w:rPr>
-      </w:pPr>
-      <w:r>
-        <w:rPr>
-          <w:vertAlign w:val="baseline"/>
-          <w:rtl w:val="0"/>
-        </w:rPr>
-        <w:t xml:space="preserve">Explain what the system will, and, if necessary, will NOT do</w:t>
-      </w:r>
-    </w:p>
-    <w:p>
-      <w:pPr>
-        <w:numPr>
-          <w:ilvl w:val="0"/>
-          <w:numId w:val="7"/>
-        </w:numPr>
-        <w:ind w:left="720" w:hanging="360"/>
-        <w:rPr>
-          <w:vertAlign w:val="baseline"/>
-        </w:rPr>
-      </w:pPr>
-      <w:r>
-        <w:rPr>
-          <w:vertAlign w:val="baseline"/>
-          <w:rtl w:val="0"/>
-        </w:rPr>
-        <w:t xml:space="preserve">Describe the application of the system being specified, including relevant benefits, objectives, and goals </w:t>
-      </w:r>
-    </w:p>
-    <w:p>
-      <w:pPr>
-        <w:numPr>
-          <w:ilvl w:val="0"/>
-          <w:numId w:val="7"/>
-        </w:numPr>
-        <w:ind w:left="720" w:hanging="360"/>
-        <w:rPr>
-          <w:vertAlign w:val="baseline"/>
-        </w:rPr>
-      </w:pPr>
-      <w:r>
-        <w:rPr>
-          <w:vertAlign w:val="baseline"/>
-          <w:rtl w:val="0"/>
-        </w:rPr>
-        <w:t xml:space="preserve">Be consistent with similar statements in higher-level specifications if they exist</w:t>
-      </w:r>
-    </w:p>
-    <w:p>
-      <w:pPr>
-        <w:rPr>
-          <w:vertAlign w:val="baseline"/>
-        </w:rPr>
-      </w:pPr>
-      <w:r>
-        <w:rPr>
-          <w:vertAlign w:val="baseline"/>
-          <w:rtl w:val="0"/>
-        </w:rPr>
-        <w:t xml:space="preserve">This should be an executive-level summary. DO NOT enumerate requirements list here.</w:t>
-      </w:r>
-    </w:p>
-    <w:p>
-      <w:pPr>
-        <w:rPr>
-          <w:vertAlign w:val="baseline"/>
-        </w:rPr>
-      </w:pPr>
-      <w:r>
-        <w:rPr>
-          <w:vertAlign w:val="baseline"/>
-          <w:rtl w:val="0"/>
-        </w:rPr>
-        <w:t xml:space="preserve">You may want to include the revised and updated/expanded System Request Statement that includes the following sections:</w:t>
+          <w:rtl w:val="0"/>
+        </w:rPr>
+        <w:t xml:space="preserve">System name:</w:t>
+      </w:r>
+    </w:p>
+    <w:p>
+      <w:pPr>
+        <w:ind w:left="720" w:firstLine="0"/>
+        <w:rPr>
+          <w:b w:val="1"/>
+        </w:rPr>
+      </w:pPr>
+      <w:r>
+        <w:rPr>
+          <w:b w:val="1"/>
+          <w:rtl w:val="0"/>
+        </w:rPr>
+        <w:t xml:space="preserve">Online Taxi Sharing System</w:t>
+      </w:r>
+    </w:p>
+    <w:p>
+      <w:pPr>
+        <w:ind w:left="720" w:firstLine="0"/>
+        <w:rPr/>
+      </w:pPr>
+      <w:r>
+        <w:rPr>
+          <w:rtl w:val="0"/>
+        </w:rPr>
       </w:r>
     </w:p>
     <w:p>
@@ -1423,16 +1360,302 @@
           <w:numId w:val="1"/>
         </w:numPr>
         <w:ind w:left="720" w:hanging="360"/>
-        <w:rPr>
-          <w:vertAlign w:val="baseline"/>
-        </w:rPr>
-      </w:pPr>
-      <w:r>
-        <w:rPr>
-          <w:vertAlign w:val="baseline"/>
+      </w:pPr>
+      <w:r>
+        <w:rPr>
           <w:rtl w:val="0"/>
         </w:rPr>
         <w:t xml:space="preserve">Business need</w:t>
+      </w:r>
+    </w:p>
+    <w:p>
+      <w:pPr>
+        <w:ind w:left="720" w:firstLine="0"/>
+        <w:rPr/>
+      </w:pPr>
+      <w:r>
+        <w:rPr>
+          <w:rtl w:val="0"/>
+        </w:rPr>
+        <w:t xml:space="preserve"> </w:t>
+      </w:r>
+    </w:p>
+    <w:p>
+      <w:pPr>
+        <w:ind w:left="720" w:firstLine="0"/>
+        <w:rPr/>
+      </w:pPr>
+      <w:r>
+        <w:rPr>
+          <w:rtl w:val="0"/>
+        </w:rPr>
+        <w:t xml:space="preserve">     People who live far from the city center use taxis with a fee of 1 manat to get to the city faster and more easily. These operative taxis can be found in many regions of the city. But these taxis cause a number of problems because they work without a schedule and arbitrarily. More than necessary, taxis are waiting there, occupying the second and third lines and it causes congestion. Or the complete opposite happens; passengers are </w:t>
+      </w:r>
+    </w:p>
+    <w:p>
+      <w:pPr>
+        <w:ind w:left="720" w:firstLine="0"/>
+        <w:rPr/>
+      </w:pPr>
+      <w:r>
+        <w:rPr>
+          <w:rtl w:val="0"/>
+        </w:rPr>
+        <w:t xml:space="preserve">waiting for a taxi for a long time. Also, they become an obstacle to the smooth movement of buses because the taxis all stand together at the bus stops. And the most ridiculous thing is the conflict between them over the passenger.</w:t>
+      </w:r>
+    </w:p>
+    <w:p>
+      <w:pPr>
+        <w:ind w:left="720" w:firstLine="0"/>
+        <w:rPr/>
+      </w:pPr>
+      <w:r>
+        <w:rPr>
+          <w:rtl w:val="0"/>
+        </w:rPr>
+      </w:r>
+    </w:p>
+    <w:p>
+      <w:pPr>
+        <w:ind w:left="0" w:firstLine="0"/>
+        <w:rPr/>
+      </w:pPr>
+      <w:r>
+        <w:rPr>
+          <w:rtl w:val="0"/>
+        </w:rPr>
+      </w:r>
+    </w:p>
+    <w:p>
+      <w:pPr>
+        <w:numPr>
+          <w:ilvl w:val="0"/>
+          <w:numId w:val="8"/>
+        </w:numPr>
+        <w:ind w:left="720" w:hanging="360"/>
+        <w:rPr>
+          <w:vertAlign w:val="baseline"/>
+        </w:rPr>
+      </w:pPr>
+      <w:r>
+        <w:rPr>
+          <w:vertAlign w:val="baseline"/>
+          <w:rtl w:val="0"/>
+        </w:rPr>
+        <w:t xml:space="preserve">Explain what the system will, and, if necessary, will NOT do/ Business Requirements</w:t>
+      </w:r>
+      <w:r>
+        <w:rPr>
+          <w:rtl w:val="0"/>
+        </w:rPr>
+      </w:r>
+    </w:p>
+    <w:p>
+      <w:pPr>
+        <w:ind w:left="720" w:firstLine="0"/>
+        <w:rPr/>
+      </w:pPr>
+      <w:r>
+        <w:rPr>
+          <w:rtl w:val="0"/>
+        </w:rPr>
+      </w:r>
+    </w:p>
+    <w:p>
+      <w:pPr>
+        <w:ind w:left="720" w:firstLine="0"/>
+        <w:rPr/>
+      </w:pPr>
+      <w:r>
+        <w:rPr>
+          <w:rtl w:val="0"/>
+        </w:rPr>
+        <w:t xml:space="preserve">     A system should be created for both passengers and drivers. Passengers and drivers must register to use the system. Everyone who uses the system must have their own personal account to identify and show their location in the system.</w:t>
+      </w:r>
+    </w:p>
+    <w:p>
+      <w:pPr>
+        <w:ind w:left="720" w:firstLine="0"/>
+        <w:rPr/>
+      </w:pPr>
+      <w:r>
+        <w:rPr>
+          <w:rtl w:val="0"/>
+        </w:rPr>
+        <w:t xml:space="preserve">     Anyone who registers with the system can use the system both as a driver and as a passenger. User reports where he is and where he will go in the application and informs other users that he is looking for a travel buddy.</w:t>
+      </w:r>
+    </w:p>
+    <w:p>
+      <w:pPr>
+        <w:ind w:left="720" w:firstLine="0"/>
+        <w:rPr/>
+      </w:pPr>
+      <w:r>
+        <w:rPr>
+          <w:rtl w:val="0"/>
+        </w:rPr>
+        <w:t xml:space="preserve">    Let's give an example: I go from Bina to Koroglu subway and open the application and report this, so people going to Koroglu can go with me at a more affordable price (1 AZN). (I want to inform that the normal taxi price is 7-8 AZN) In the system, taxi drivers will be able to see where other drivers are and where passengers are. Passengers will also be able to see the nearest drivers..  As a result, there will be no need to wait for a driver or a passenger. Also, the system will automatically queue registered drivers to avoid congestion. There will be no conflict between taxi drivers due to a certain row, nor will they obstruct other drivers.</w:t>
+      </w:r>
+    </w:p>
+    <w:p>
+      <w:pPr>
+        <w:pBdr>
+          <w:top w:color="auto" w:space="0" w:sz="0" w:val="none"/>
+          <w:left w:color="auto" w:space="0" w:sz="0" w:val="none"/>
+          <w:bottom w:color="auto" w:space="0" w:sz="0" w:val="none"/>
+          <w:right w:color="auto" w:space="0" w:sz="0" w:val="none"/>
+          <w:between w:color="auto" w:space="0" w:sz="0" w:val="none"/>
+        </w:pBdr>
+        <w:spacing w:after="200" w:lineRule="auto"/>
+        <w:rPr/>
+      </w:pPr>
+      <w:r>
+        <w:rPr>
+          <w:rtl w:val="0"/>
+        </w:rPr>
+      </w:r>
+    </w:p>
+    <w:p>
+      <w:pPr>
+        <w:numPr>
+          <w:ilvl w:val="0"/>
+          <w:numId w:val="8"/>
+        </w:numPr>
+        <w:ind w:left="720" w:hanging="360"/>
+        <w:rPr>
+          <w:vertAlign w:val="baseline"/>
+        </w:rPr>
+      </w:pPr>
+      <w:r>
+        <w:rPr>
+          <w:vertAlign w:val="baseline"/>
+          <w:rtl w:val="0"/>
+        </w:rPr>
+        <w:t xml:space="preserve">Describe the application of the system being specified, including relevant benefits, objectives, and goals </w:t>
+      </w:r>
+      <w:r>
+        <w:rPr>
+          <w:rtl w:val="0"/>
+        </w:rPr>
+        <w:t xml:space="preserve">/ Business value</w:t>
+      </w:r>
+      <w:r>
+        <w:rPr>
+          <w:rtl w:val="0"/>
+        </w:rPr>
+      </w:r>
+    </w:p>
+    <w:p>
+      <w:pPr>
+        <w:ind w:left="720" w:firstLine="0"/>
+        <w:rPr/>
+      </w:pPr>
+      <w:r>
+        <w:rPr>
+          <w:rtl w:val="0"/>
+        </w:rPr>
+      </w:r>
+    </w:p>
+    <w:p>
+      <w:pPr>
+        <w:ind w:left="720" w:firstLine="0"/>
+        <w:rPr>
+          <w:b w:val="1"/>
+        </w:rPr>
+      </w:pPr>
+      <w:r>
+        <w:rPr>
+          <w:rtl w:val="0"/>
+        </w:rPr>
+        <w:t xml:space="preserve">Goals:</w:t>
+      </w:r>
+      <w:r>
+        <w:rPr>
+          <w:rtl w:val="0"/>
+        </w:rPr>
+      </w:r>
+    </w:p>
+    <w:p>
+      <w:pPr>
+        <w:numPr>
+          <w:ilvl w:val="0"/>
+          <w:numId w:val="2"/>
+        </w:numPr>
+        <w:ind w:left="1440" w:hanging="360"/>
+        <w:rPr>
+          <w:u w:val="none"/>
+        </w:rPr>
+      </w:pPr>
+      <w:r>
+        <w:rPr>
+          <w:rtl w:val="0"/>
+        </w:rPr>
+        <w:t xml:space="preserve">congestion on the roads will be reduced</w:t>
+      </w:r>
+    </w:p>
+    <w:p>
+      <w:pPr>
+        <w:numPr>
+          <w:ilvl w:val="0"/>
+          <w:numId w:val="2"/>
+        </w:numPr>
+        <w:ind w:left="1440" w:hanging="360"/>
+        <w:rPr>
+          <w:u w:val="none"/>
+        </w:rPr>
+      </w:pPr>
+      <w:r>
+        <w:rPr>
+          <w:rtl w:val="0"/>
+        </w:rPr>
+        <w:t xml:space="preserve">taxis will not be an obstacle to buses at the bus stop</w:t>
+      </w:r>
+    </w:p>
+    <w:p>
+      <w:pPr>
+        <w:numPr>
+          <w:ilvl w:val="0"/>
+          <w:numId w:val="2"/>
+        </w:numPr>
+        <w:ind w:left="1440" w:hanging="360"/>
+        <w:rPr>
+          <w:u w:val="none"/>
+        </w:rPr>
+      </w:pPr>
+      <w:r>
+        <w:rPr>
+          <w:rtl w:val="0"/>
+        </w:rPr>
+        <w:t xml:space="preserve">time saver: both drivers and passengers will not wait as much as before</w:t>
+      </w:r>
+    </w:p>
+    <w:p>
+      <w:pPr>
+        <w:numPr>
+          <w:ilvl w:val="0"/>
+          <w:numId w:val="2"/>
+        </w:numPr>
+        <w:ind w:left="1440" w:hanging="360"/>
+        <w:rPr>
+          <w:u w:val="none"/>
+        </w:rPr>
+      </w:pPr>
+      <w:r>
+        <w:rPr>
+          <w:rtl w:val="0"/>
+        </w:rPr>
+        <w:t xml:space="preserve">there will be a certain order, so conflicts between drivers will end</w:t>
+      </w:r>
+    </w:p>
+    <w:p>
+      <w:pPr>
+        <w:ind w:left="720" w:firstLine="0"/>
+        <w:rPr/>
+      </w:pPr>
+      <w:r>
+        <w:rPr>
+          <w:rtl w:val="0"/>
+        </w:rPr>
       </w:r>
     </w:p>
     <w:p>
@@ -1451,296 +1674,314 @@
           <w:vertAlign w:val="baseline"/>
           <w:rtl w:val="0"/>
         </w:rPr>
-        <w:t xml:space="preserve">Business requirements</w:t>
+        <w:t xml:space="preserve">Special issues or constraint</w:t>
+      </w:r>
+      <w:r>
+        <w:rPr>
+          <w:rtl w:val="0"/>
+        </w:rPr>
+        <w:t xml:space="preserve">s:</w:t>
+      </w:r>
+    </w:p>
+    <w:p>
+      <w:pPr>
+        <w:ind w:left="720" w:firstLine="0"/>
+        <w:rPr/>
+      </w:pPr>
+      <w:r>
+        <w:rPr>
+          <w:rtl w:val="0"/>
+        </w:rPr>
+      </w:r>
+    </w:p>
+    <w:p>
+      <w:pPr>
+        <w:ind w:left="720" w:firstLine="0"/>
+        <w:rPr>
+          <w:highlight w:val="white"/>
+        </w:rPr>
+      </w:pPr>
+      <w:r>
+        <w:rPr>
+          <w:highlight w:val="white"/>
+          <w:rtl w:val="0"/>
+        </w:rPr>
+        <w:t xml:space="preserve">If the system is created, the work will be official and the drivers must pay taxes, there is a possibility of tax evasion. Also, elderly people may find it difficult to use the system.</w:t>
+      </w:r>
+    </w:p>
+    <w:p>
+      <w:pPr>
+        <w:rPr>
+          <w:highlight w:val="white"/>
+        </w:rPr>
+      </w:pPr>
+      <w:r>
+        <w:rPr>
+          <w:rtl w:val="0"/>
+        </w:rPr>
+      </w:r>
+    </w:p>
+    <w:p>
+      <w:pPr>
+        <w:rPr>
+          <w:vertAlign w:val="baseline"/>
+        </w:rPr>
+      </w:pPr>
+      <w:r>
+        <w:rPr>
+          <w:rtl w:val="0"/>
+        </w:rPr>
+      </w:r>
+    </w:p>
+    <w:p>
+      <w:pPr>
+        <w:rPr>
+          <w:vertAlign w:val="baseline"/>
+        </w:rPr>
+      </w:pPr>
+      <w:r>
+        <w:rPr>
+          <w:rtl w:val="0"/>
+        </w:rPr>
+      </w:r>
+    </w:p>
+    <w:p>
+      <w:pPr>
+        <w:rPr>
+          <w:vertAlign w:val="baseline"/>
+        </w:rPr>
+      </w:pPr>
+      <w:r>
+        <w:rPr>
+          <w:vertAlign w:val="baseline"/>
+          <w:rtl w:val="0"/>
+        </w:rPr>
+        <w:t xml:space="preserve">&lt;Describe the general factors that affect the system and its requirements.  This section does not state specific requirements.  Instead, it provides a background for those requirements and makes them easier to understand. In a sense, this section tells the requirements in plain English for the consumption of the customer.  Subsequent documents will contain a specification written for the developers.&gt;</w:t>
+      </w:r>
+    </w:p>
+    <w:p>
+      <w:pPr>
+        <w:rPr>
+          <w:vertAlign w:val="baseline"/>
+        </w:rPr>
+      </w:pPr>
+      <w:r>
+        <w:rPr>
+          <w:rtl w:val="0"/>
+        </w:rPr>
+      </w:r>
+    </w:p>
+    <w:p>
+      <w:pPr>
+        <w:rPr>
+          <w:color w:val="ff0000"/>
+          <w:vertAlign w:val="baseline"/>
+        </w:rPr>
+      </w:pPr>
+      <w:r>
+        <w:rPr>
+          <w:color w:val="ff0000"/>
+          <w:vertAlign w:val="baseline"/>
+          <w:rtl w:val="0"/>
+        </w:rPr>
+        <w:t xml:space="preserve">&lt;This section is accounting for about 7% of your assignment grade.&gt;</w:t>
+      </w:r>
+    </w:p>
+    <w:p>
+      <w:pPr>
+        <w:pStyle w:val="Heading2"/>
+        <w:rPr>
+          <w:b w:val="1"/>
+          <w:vertAlign w:val="baseline"/>
+        </w:rPr>
+      </w:pPr>
+      <w:r>
+        <w:rPr>
+          <w:b w:val="1"/>
+          <w:vertAlign w:val="baseline"/>
+          <w:rtl w:val="0"/>
+        </w:rPr>
+        <w:t xml:space="preserve">Product Perspective </w:t>
+      </w:r>
+    </w:p>
+    <w:p>
+      <w:pPr>
+        <w:rPr>
+          <w:vertAlign w:val="baseline"/>
+        </w:rPr>
+      </w:pPr>
+      <w:r>
+        <w:rPr>
+          <w:rtl w:val="0"/>
+        </w:rPr>
+        <w:t xml:space="preserve">Bolt, Uber, </w:t>
+      </w:r>
+      <w:r>
+        <w:rPr>
+          <w:rtl w:val="0"/>
+        </w:rPr>
+      </w:r>
+    </w:p>
+    <w:p>
+      <w:pPr>
+        <w:rPr>
+          <w:vertAlign w:val="baseline"/>
+        </w:rPr>
+      </w:pPr>
+      <w:r>
+        <w:rPr>
+          <w:vertAlign w:val="baseline"/>
+          <w:rtl w:val="0"/>
+        </w:rPr>
+        <w:t xml:space="preserve">&lt;Put the system into perspective with other related products. In addition, compare its similarity and differences to other systems in the marketplace. What related research compares to the system you are planning to build.</w:t>
+      </w:r>
+    </w:p>
+    <w:p>
+      <w:pPr>
+        <w:rPr>
+          <w:vertAlign w:val="baseline"/>
+        </w:rPr>
+      </w:pPr>
+      <w:r>
+        <w:rPr>
+          <w:rtl w:val="0"/>
+        </w:rPr>
+      </w:r>
+    </w:p>
+    <w:p>
+      <w:pPr>
+        <w:rPr>
+          <w:vertAlign w:val="baseline"/>
+        </w:rPr>
+      </w:pPr>
+      <w:r>
+        <w:rPr>
+          <w:vertAlign w:val="baseline"/>
+          <w:rtl w:val="0"/>
+        </w:rPr>
+        <w:t xml:space="preserve">If the product is a component of a larger system, as frequently occurs, then this subsection relates the requirements of the larger system to functionality of the product and identifies interfaces between that system and the product.</w:t>
+      </w:r>
+    </w:p>
+    <w:p>
+      <w:pPr>
+        <w:rPr>
+          <w:vertAlign w:val="baseline"/>
+        </w:rPr>
+      </w:pPr>
+      <w:r>
+        <w:rPr>
+          <w:rtl w:val="0"/>
+        </w:rPr>
+      </w:r>
+    </w:p>
+    <w:p>
+      <w:pPr>
+        <w:rPr>
+          <w:vertAlign w:val="baseline"/>
+        </w:rPr>
+      </w:pPr>
+      <w:r>
+        <w:rPr>
+          <w:vertAlign w:val="baseline"/>
+          <w:rtl w:val="0"/>
+        </w:rPr>
+        <w:t xml:space="preserve">A block diagram showing the major components of the larger system, interconnections, and external interfaces can be helpful. This is NOT a design or architecture picture. It is more to provide context, especially if your system will interact with external actors. The system you are building should be shown as a black box. Let the design document later present the internals.&gt;</w:t>
+      </w:r>
+    </w:p>
+    <w:p>
+      <w:pPr>
+        <w:rPr>
+          <w:vertAlign w:val="baseline"/>
+        </w:rPr>
+      </w:pPr>
+      <w:r>
+        <w:rPr>
+          <w:rtl w:val="0"/>
+        </w:rPr>
+      </w:r>
+    </w:p>
+    <w:p>
+      <w:pPr>
+        <w:rPr>
+          <w:color w:val="ff0000"/>
+          <w:vertAlign w:val="baseline"/>
+        </w:rPr>
+      </w:pPr>
+      <w:r>
+        <w:rPr>
+          <w:color w:val="ff0000"/>
+          <w:vertAlign w:val="baseline"/>
+          <w:rtl w:val="0"/>
+        </w:rPr>
+        <w:t xml:space="preserve">&lt;This section is accounting for about 10% of your assignment grade.&gt;</w:t>
+      </w:r>
+    </w:p>
+    <w:p>
+      <w:pPr>
+        <w:pStyle w:val="Heading2"/>
+        <w:rPr>
+          <w:vertAlign w:val="baseline"/>
+        </w:rPr>
+      </w:pPr>
+      <w:r>
+        <w:rPr>
+          <w:b w:val="1"/>
+          <w:vertAlign w:val="baseline"/>
+          <w:rtl w:val="0"/>
+        </w:rPr>
+        <w:t xml:space="preserve">Product Functions</w:t>
+      </w:r>
+      <w:r>
+        <w:rPr>
+          <w:rtl w:val="0"/>
+        </w:rPr>
+      </w:r>
+    </w:p>
+    <w:p>
+      <w:pPr>
+        <w:rPr>
+          <w:vertAlign w:val="baseline"/>
+        </w:rPr>
+      </w:pPr>
+      <w:r>
+        <w:rPr>
+          <w:vertAlign w:val="baseline"/>
+          <w:rtl w:val="0"/>
+        </w:rPr>
+        <w:t xml:space="preserve">&lt;Provide a summary of the major functions that the system will perform. Sometimes the function summary that is necessary for this part can be taken directly from the section of the higher-level specification (if one exists) that allocates particular functions to the product.</w:t>
+      </w:r>
+    </w:p>
+    <w:p>
+      <w:pPr>
+        <w:rPr>
+          <w:vertAlign w:val="baseline"/>
+        </w:rPr>
+      </w:pPr>
+      <w:r>
+        <w:rPr>
+          <w:rtl w:val="0"/>
+        </w:rPr>
+      </w:r>
+    </w:p>
+    <w:p>
+      <w:pPr>
+        <w:rPr>
+          <w:vertAlign w:val="baseline"/>
+        </w:rPr>
+      </w:pPr>
+      <w:r>
+        <w:rPr>
+          <w:vertAlign w:val="baseline"/>
+          <w:rtl w:val="0"/>
+        </w:rPr>
+        <w:t xml:space="preserve">For clarity:</w:t>
       </w:r>
     </w:p>
     <w:p>
       <w:pPr>
         <w:numPr>
           <w:ilvl w:val="0"/>
-          <w:numId w:val="1"/>
-        </w:numPr>
-        <w:ind w:left="720" w:hanging="360"/>
-        <w:rPr>
-          <w:vertAlign w:val="baseline"/>
-        </w:rPr>
-      </w:pPr>
-      <w:r>
-        <w:rPr>
-          <w:vertAlign w:val="baseline"/>
-          <w:rtl w:val="0"/>
-        </w:rPr>
-        <w:t xml:space="preserve">Business value</w:t>
-      </w:r>
-    </w:p>
-    <w:p>
-      <w:pPr>
-        <w:numPr>
-          <w:ilvl w:val="0"/>
-          <w:numId w:val="1"/>
-        </w:numPr>
-        <w:ind w:left="720" w:hanging="360"/>
-        <w:rPr>
-          <w:vertAlign w:val="baseline"/>
-        </w:rPr>
-      </w:pPr>
-      <w:r>
-        <w:rPr>
-          <w:vertAlign w:val="baseline"/>
-          <w:rtl w:val="0"/>
-        </w:rPr>
-        <w:t xml:space="preserve">Special issues or constraints</w:t>
-      </w:r>
-    </w:p>
-    <w:p>
-      <w:pPr>
-        <w:rPr>
-          <w:vertAlign w:val="baseline"/>
-        </w:rPr>
-      </w:pPr>
-      <w:r>
-        <w:rPr>
-          <w:vertAlign w:val="baseline"/>
-          <w:rtl w:val="0"/>
-        </w:rPr>
-        <w:t xml:space="preserve">Feel free to interview any relevant people, give full reference with specifying their name and position.&gt;</w:t>
-      </w:r>
-    </w:p>
-    <w:p>
-      <w:pPr>
-        <w:rPr>
-          <w:vertAlign w:val="baseline"/>
-        </w:rPr>
-      </w:pPr>
-      <w:r>
-        <w:rPr>
-          <w:rtl w:val="0"/>
-        </w:rPr>
-      </w:r>
-    </w:p>
-    <w:p>
-      <w:pPr>
-        <w:rPr>
-          <w:vertAlign w:val="baseline"/>
-        </w:rPr>
-      </w:pPr>
-      <w:r>
-        <w:rPr>
-          <w:vertAlign w:val="baseline"/>
-          <w:rtl w:val="0"/>
-        </w:rPr>
-        <w:t xml:space="preserve">&lt;Describe the general factors that affect the system and its requirements.  This section does not state specific requirements.  Instead, it provides a background for those requirements and makes them easier to understand. In a sense, this section tells the requirements in plain English for the consumption of the customer.  Subsequent documents will contain a specification written for the developers.&gt;</w:t>
-      </w:r>
-    </w:p>
-    <w:p>
-      <w:pPr>
-        <w:rPr>
-          <w:vertAlign w:val="baseline"/>
-        </w:rPr>
-      </w:pPr>
-      <w:r>
-        <w:rPr>
-          <w:rtl w:val="0"/>
-        </w:rPr>
-      </w:r>
-    </w:p>
-    <w:p>
-      <w:pPr>
-        <w:rPr>
-          <w:color w:val="ff0000"/>
-          <w:vertAlign w:val="baseline"/>
-        </w:rPr>
-      </w:pPr>
-      <w:r>
-        <w:rPr>
-          <w:color w:val="ff0000"/>
-          <w:vertAlign w:val="baseline"/>
-          <w:rtl w:val="0"/>
-        </w:rPr>
-        <w:t xml:space="preserve">&lt;This section is accounting for about 7% of your assignment grade.&gt;</w:t>
-      </w:r>
-    </w:p>
-    <w:p>
-      <w:pPr>
-        <w:pStyle w:val="Heading2"/>
-        <w:rPr>
-          <w:vertAlign w:val="baseline"/>
-        </w:rPr>
-      </w:pPr>
-      <w:r>
-        <w:rPr>
-          <w:b w:val="1"/>
-          <w:vertAlign w:val="baseline"/>
-          <w:rtl w:val="0"/>
-        </w:rPr>
-        <w:t xml:space="preserve">Product Perspective </w:t>
-      </w:r>
-      <w:r>
-        <w:rPr>
-          <w:rtl w:val="0"/>
-        </w:rPr>
-      </w:r>
-    </w:p>
-    <w:p>
-      <w:pPr>
-        <w:rPr>
-          <w:vertAlign w:val="baseline"/>
-        </w:rPr>
-      </w:pPr>
-      <w:r>
-        <w:rPr>
-          <w:vertAlign w:val="baseline"/>
-          <w:rtl w:val="0"/>
-        </w:rPr>
-        <w:t xml:space="preserve">&lt;Put the system into perspective with other related products. In addition, compare its similarity and differences to other systems in the marketplace. What related research compares to the system you are planning to build.</w:t>
-      </w:r>
-    </w:p>
-    <w:p>
-      <w:pPr>
-        <w:rPr>
-          <w:vertAlign w:val="baseline"/>
-        </w:rPr>
-      </w:pPr>
-      <w:r>
-        <w:rPr>
-          <w:rtl w:val="0"/>
-        </w:rPr>
-      </w:r>
-    </w:p>
-    <w:p>
-      <w:pPr>
-        <w:rPr>
-          <w:vertAlign w:val="baseline"/>
-        </w:rPr>
-      </w:pPr>
-      <w:r>
-        <w:rPr>
-          <w:vertAlign w:val="baseline"/>
-          <w:rtl w:val="0"/>
-        </w:rPr>
-        <w:t xml:space="preserve">If the product is a component of a larger system, as frequently occurs, then this subsection relates the requirements of the larger system to functionality of the product and identifies interfaces between that system and the product.</w:t>
-      </w:r>
-    </w:p>
-    <w:p>
-      <w:pPr>
-        <w:rPr>
-          <w:vertAlign w:val="baseline"/>
-        </w:rPr>
-      </w:pPr>
-      <w:r>
-        <w:rPr>
-          <w:rtl w:val="0"/>
-        </w:rPr>
-      </w:r>
-    </w:p>
-    <w:p>
-      <w:pPr>
-        <w:rPr>
-          <w:vertAlign w:val="baseline"/>
-        </w:rPr>
-      </w:pPr>
-      <w:r>
-        <w:rPr>
-          <w:vertAlign w:val="baseline"/>
-          <w:rtl w:val="0"/>
-        </w:rPr>
-        <w:t xml:space="preserve">A block diagram showing the major components of the larger system, interconnections, and external interfaces can be helpful. This is NOT a design or architecture picture. It is more to provide context, especially if your system will interact with external actors. The system you are building should be shown as a black box. Let the design document later present the internals.&gt;</w:t>
-      </w:r>
-    </w:p>
-    <w:p>
-      <w:pPr>
-        <w:rPr>
-          <w:vertAlign w:val="baseline"/>
-        </w:rPr>
-      </w:pPr>
-      <w:r>
-        <w:rPr>
-          <w:rtl w:val="0"/>
-        </w:rPr>
-      </w:r>
-    </w:p>
-    <w:p>
-      <w:pPr>
-        <w:rPr>
-          <w:color w:val="ff0000"/>
-          <w:vertAlign w:val="baseline"/>
-        </w:rPr>
-      </w:pPr>
-      <w:r>
-        <w:rPr>
-          <w:color w:val="ff0000"/>
-          <w:vertAlign w:val="baseline"/>
-          <w:rtl w:val="0"/>
-        </w:rPr>
-        <w:t xml:space="preserve">&lt;This section is accounting for about 10% of your assignment grade.&gt;</w:t>
-      </w:r>
-    </w:p>
-    <w:p>
-      <w:pPr>
-        <w:pStyle w:val="Heading2"/>
-        <w:rPr>
-          <w:vertAlign w:val="baseline"/>
-        </w:rPr>
-      </w:pPr>
-      <w:r>
-        <w:rPr>
-          <w:b w:val="1"/>
-          <w:vertAlign w:val="baseline"/>
-          <w:rtl w:val="0"/>
-        </w:rPr>
-        <w:t xml:space="preserve">Product Functions</w:t>
-      </w:r>
-      <w:r>
-        <w:rPr>
-          <w:rtl w:val="0"/>
-        </w:rPr>
-      </w:r>
-    </w:p>
-    <w:p>
-      <w:pPr>
-        <w:rPr>
-          <w:vertAlign w:val="baseline"/>
-        </w:rPr>
-      </w:pPr>
-      <w:r>
-        <w:rPr>
-          <w:vertAlign w:val="baseline"/>
-          <w:rtl w:val="0"/>
-        </w:rPr>
-        <w:t xml:space="preserve">&lt;Provide a summary of the major functions that the system will perform. Sometimes the function summary that is necessary for this part can be taken directly from the section of the higher-level specification (if one exists) that allocates particular functions to the product.</w:t>
-      </w:r>
-    </w:p>
-    <w:p>
-      <w:pPr>
-        <w:rPr>
-          <w:vertAlign w:val="baseline"/>
-        </w:rPr>
-      </w:pPr>
-      <w:r>
-        <w:rPr>
-          <w:rtl w:val="0"/>
-        </w:rPr>
-      </w:r>
-    </w:p>
-    <w:p>
-      <w:pPr>
-        <w:rPr>
-          <w:vertAlign w:val="baseline"/>
-        </w:rPr>
-      </w:pPr>
-      <w:r>
-        <w:rPr>
-          <w:vertAlign w:val="baseline"/>
-          <w:rtl w:val="0"/>
-        </w:rPr>
-        <w:t xml:space="preserve">For clarity:</w:t>
-      </w:r>
-    </w:p>
-    <w:p>
-      <w:pPr>
-        <w:numPr>
-          <w:ilvl w:val="0"/>
-          <w:numId w:val="6"/>
+          <w:numId w:val="7"/>
         </w:numPr>
         <w:tabs>
           <w:tab w:val="left" w:leader="none" w:pos="426"/>
@@ -1763,7 +2004,7 @@
       <w:pPr>
         <w:numPr>
           <w:ilvl w:val="0"/>
-          <w:numId w:val="6"/>
+          <w:numId w:val="7"/>
         </w:numPr>
         <w:tabs>
           <w:tab w:val="left" w:leader="none" w:pos="426"/>
@@ -2228,7 +2469,7 @@
         <w:pStyle w:val="Heading1"/>
         <w:numPr>
           <w:ilvl w:val="0"/>
-          <w:numId w:val="5"/>
+          <w:numId w:val="6"/>
         </w:numPr>
         <w:ind w:left="720" w:hanging="360"/>
         <w:rPr>
@@ -2358,7 +2599,7 @@
       <w:pPr>
         <w:numPr>
           <w:ilvl w:val="0"/>
-          <w:numId w:val="3"/>
+          <w:numId w:val="4"/>
         </w:numPr>
         <w:ind w:left="720" w:hanging="360"/>
         <w:jc w:val="both"/>
@@ -2371,94 +2612,6 @@
           <w:rtl w:val="0"/>
         </w:rPr>
         <w:t xml:space="preserve">Even though there is no exact same application existing in our country right now, the IT department is well-versed enough and has extensive understanding of the real-time location tracking and online pay-per-use applications.</w:t>
-      </w:r>
-    </w:p>
-    <w:p>
-      <w:pPr>
-        <w:numPr>
-          <w:ilvl w:val="0"/>
-          <w:numId w:val="3"/>
-        </w:numPr>
-        <w:ind w:left="720" w:hanging="360"/>
-        <w:jc w:val="both"/>
-        <w:rPr>
-          <w:u w:val="none"/>
-        </w:rPr>
-      </w:pPr>
-      <w:r>
-        <w:rPr>
-          <w:rtl w:val="0"/>
-        </w:rPr>
-        <w:t xml:space="preserve">Although the technology required to build the system is not yet available, it can potentially be implemented by using existing resources as well.</w:t>
-      </w:r>
-    </w:p>
-    <w:p>
-      <w:pPr>
-        <w:numPr>
-          <w:ilvl w:val="0"/>
-          <w:numId w:val="3"/>
-        </w:numPr>
-        <w:ind w:left="720" w:hanging="360"/>
-        <w:jc w:val="both"/>
-        <w:rPr>
-          <w:u w:val="none"/>
-        </w:rPr>
-      </w:pPr>
-      <w:r>
-        <w:rPr>
-          <w:rtl w:val="0"/>
-        </w:rPr>
-        <w:t xml:space="preserve">Users might have already experienced slightly similar applications (Uber, Bolt, Yango etc.), but this taxi sharing system varies in practical-use and user-friendly interface, user adoption and satisfaction.</w:t>
-      </w:r>
-    </w:p>
-    <w:p>
-      <w:pPr>
-        <w:numPr>
-          <w:ilvl w:val="0"/>
-          <w:numId w:val="3"/>
-        </w:numPr>
-        <w:ind w:left="720" w:hanging="360"/>
-        <w:jc w:val="both"/>
-        <w:rPr>
-          <w:u w:val="none"/>
-        </w:rPr>
-      </w:pPr>
-      <w:r>
-        <w:rPr>
-          <w:rtl w:val="0"/>
-        </w:rPr>
-        <w:t xml:space="preserve">Project team requires experts with extensive knowledge from the IT department to build secure and scalable systems, and to take advance notice of potential challenges and issues.</w:t>
-      </w:r>
-    </w:p>
-    <w:p>
-      <w:pPr>
-        <w:jc w:val="both"/>
-        <w:rPr/>
-      </w:pPr>
-      <w:r>
-        <w:rPr>
-          <w:rtl w:val="0"/>
-        </w:rPr>
-        <w:t xml:space="preserve"> </w:t>
-      </w:r>
-    </w:p>
-    <w:p>
-      <w:pPr>
-        <w:jc w:val="both"/>
-        <w:rPr/>
-      </w:pPr>
-      <w:r>
-        <w:rPr>
-          <w:b w:val="1"/>
-          <w:rtl w:val="0"/>
-        </w:rPr>
-        <w:t xml:space="preserve">Project size</w:t>
-      </w:r>
-      <w:r>
-        <w:rPr>
-          <w:rtl w:val="0"/>
-        </w:rPr>
-        <w:t xml:space="preserve"> – low risk:</w:t>
       </w:r>
     </w:p>
     <w:p>
@@ -2477,7 +2630,7 @@
         <w:rPr>
           <w:rtl w:val="0"/>
         </w:rPr>
-        <w:t xml:space="preserve">7-10 people will be assigned to be project moderators.</w:t>
+        <w:t xml:space="preserve">Although the technology required to build the system is not yet available, it can potentially be implemented by using existing resources as well.</w:t>
       </w:r>
     </w:p>
     <w:p>
@@ -2496,6 +2649,94 @@
         <w:rPr>
           <w:rtl w:val="0"/>
         </w:rPr>
+        <w:t xml:space="preserve">Users might have already experienced slightly similar applications (Uber, Bolt, Yango etc.), but this taxi sharing system varies in practical-use and user-friendly interface, user adoption and satisfaction.</w:t>
+      </w:r>
+    </w:p>
+    <w:p>
+      <w:pPr>
+        <w:numPr>
+          <w:ilvl w:val="0"/>
+          <w:numId w:val="4"/>
+        </w:numPr>
+        <w:ind w:left="720" w:hanging="360"/>
+        <w:jc w:val="both"/>
+        <w:rPr>
+          <w:u w:val="none"/>
+        </w:rPr>
+      </w:pPr>
+      <w:r>
+        <w:rPr>
+          <w:rtl w:val="0"/>
+        </w:rPr>
+        <w:t xml:space="preserve">Project team requires experts with extensive knowledge from the IT department to build secure and scalable systems, and to take advance notice of potential challenges and issues.</w:t>
+      </w:r>
+    </w:p>
+    <w:p>
+      <w:pPr>
+        <w:jc w:val="both"/>
+        <w:rPr/>
+      </w:pPr>
+      <w:r>
+        <w:rPr>
+          <w:rtl w:val="0"/>
+        </w:rPr>
+        <w:t xml:space="preserve"> </w:t>
+      </w:r>
+    </w:p>
+    <w:p>
+      <w:pPr>
+        <w:jc w:val="both"/>
+        <w:rPr/>
+      </w:pPr>
+      <w:r>
+        <w:rPr>
+          <w:b w:val="1"/>
+          <w:rtl w:val="0"/>
+        </w:rPr>
+        <w:t xml:space="preserve">Project size</w:t>
+      </w:r>
+      <w:r>
+        <w:rPr>
+          <w:rtl w:val="0"/>
+        </w:rPr>
+        <w:t xml:space="preserve"> – low risk:</w:t>
+      </w:r>
+    </w:p>
+    <w:p>
+      <w:pPr>
+        <w:numPr>
+          <w:ilvl w:val="0"/>
+          <w:numId w:val="5"/>
+        </w:numPr>
+        <w:ind w:left="720" w:hanging="360"/>
+        <w:jc w:val="both"/>
+        <w:rPr>
+          <w:u w:val="none"/>
+        </w:rPr>
+      </w:pPr>
+      <w:r>
+        <w:rPr>
+          <w:rtl w:val="0"/>
+        </w:rPr>
+        <w:t xml:space="preserve">7-10 people will be assigned to be project moderators.</w:t>
+      </w:r>
+    </w:p>
+    <w:p>
+      <w:pPr>
+        <w:numPr>
+          <w:ilvl w:val="0"/>
+          <w:numId w:val="5"/>
+        </w:numPr>
+        <w:ind w:left="720" w:hanging="360"/>
+        <w:jc w:val="both"/>
+        <w:rPr>
+          <w:u w:val="none"/>
+        </w:rPr>
+      </w:pPr>
+      <w:r>
+        <w:rPr>
+          <w:rtl w:val="0"/>
+        </w:rPr>
         <w:t xml:space="preserve">Since this project is a newly implemented system in the marketplace, and there’s no predictable competitiveness in the field, that's why there’s no competition due to the complete project.</w:t>
       </w:r>
     </w:p>
@@ -2693,7 +2934,7 @@
         <w:pStyle w:val="Heading1"/>
         <w:numPr>
           <w:ilvl w:val="0"/>
-          <w:numId w:val="5"/>
+          <w:numId w:val="6"/>
         </w:numPr>
         <w:ind w:left="720" w:hanging="360"/>
         <w:rPr>
@@ -3467,10 +3708,10 @@
     <w:lvl w:ilvl="0">
       <w:start w:val="1"/>
       <w:numFmt w:val="bullet"/>
-      <w:lvlText w:val="-"/>
-      <w:lvlJc w:val="left"/>
-      <w:pPr>
-        <w:ind w:left="720" w:hanging="360"/>
+      <w:lvlText w:val="➢"/>
+      <w:lvlJc w:val="left"/>
+      <w:pPr>
+        <w:ind w:left="1440" w:hanging="360"/>
       </w:pPr>
       <w:rPr>
         <w:u w:val="none"/>
@@ -3479,10 +3720,10 @@
     <w:lvl w:ilvl="1">
       <w:start w:val="1"/>
       <w:numFmt w:val="bullet"/>
-      <w:lvlText w:val="-"/>
-      <w:lvlJc w:val="left"/>
-      <w:pPr>
-        <w:ind w:left="1440" w:hanging="360"/>
+      <w:lvlText w:val="○"/>
+      <w:lvlJc w:val="left"/>
+      <w:pPr>
+        <w:ind w:left="2160" w:hanging="360"/>
       </w:pPr>
       <w:rPr>
         <w:u w:val="none"/>
@@ -3491,10 +3732,10 @@
     <w:lvl w:ilvl="2">
       <w:start w:val="1"/>
       <w:numFmt w:val="bullet"/>
-      <w:lvlText w:val="-"/>
-      <w:lvlJc w:val="left"/>
-      <w:pPr>
-        <w:ind w:left="2160" w:hanging="360"/>
+      <w:lvlText w:val="■"/>
+      <w:lvlJc w:val="left"/>
+      <w:pPr>
+        <w:ind w:left="2880" w:hanging="360"/>
       </w:pPr>
       <w:rPr>
         <w:u w:val="none"/>
@@ -3503,10 +3744,10 @@
     <w:lvl w:ilvl="3">
       <w:start w:val="1"/>
       <w:numFmt w:val="bullet"/>
-      <w:lvlText w:val="-"/>
-      <w:lvlJc w:val="left"/>
-      <w:pPr>
-        <w:ind w:left="2880" w:hanging="360"/>
+      <w:lvlText w:val="●"/>
+      <w:lvlJc w:val="left"/>
+      <w:pPr>
+        <w:ind w:left="3600" w:hanging="360"/>
       </w:pPr>
       <w:rPr>
         <w:u w:val="none"/>
@@ -3515,10 +3756,10 @@
     <w:lvl w:ilvl="4">
       <w:start w:val="1"/>
       <w:numFmt w:val="bullet"/>
-      <w:lvlText w:val="-"/>
-      <w:lvlJc w:val="left"/>
-      <w:pPr>
-        <w:ind w:left="3600" w:hanging="360"/>
+      <w:lvlText w:val="○"/>
+      <w:lvlJc w:val="left"/>
+      <w:pPr>
+        <w:ind w:left="4320" w:hanging="360"/>
       </w:pPr>
       <w:rPr>
         <w:u w:val="none"/>
@@ -3527,10 +3768,10 @@
     <w:lvl w:ilvl="5">
       <w:start w:val="1"/>
       <w:numFmt w:val="bullet"/>
-      <w:lvlText w:val="-"/>
-      <w:lvlJc w:val="left"/>
-      <w:pPr>
-        <w:ind w:left="4320" w:hanging="360"/>
+      <w:lvlText w:val="■"/>
+      <w:lvlJc w:val="left"/>
+      <w:pPr>
+        <w:ind w:left="5040" w:hanging="360"/>
       </w:pPr>
       <w:rPr>
         <w:u w:val="none"/>
@@ -3539,10 +3780,10 @@
     <w:lvl w:ilvl="6">
       <w:start w:val="1"/>
       <w:numFmt w:val="bullet"/>
-      <w:lvlText w:val="-"/>
-      <w:lvlJc w:val="left"/>
-      <w:pPr>
-        <w:ind w:left="5040" w:hanging="360"/>
+      <w:lvlText w:val="●"/>
+      <w:lvlJc w:val="left"/>
+      <w:pPr>
+        <w:ind w:left="5760" w:hanging="360"/>
       </w:pPr>
       <w:rPr>
         <w:u w:val="none"/>
@@ -3551,10 +3792,10 @@
     <w:lvl w:ilvl="7">
       <w:start w:val="1"/>
       <w:numFmt w:val="bullet"/>
-      <w:lvlText w:val="-"/>
-      <w:lvlJc w:val="left"/>
-      <w:pPr>
-        <w:ind w:left="5760" w:hanging="360"/>
+      <w:lvlText w:val="○"/>
+      <w:lvlJc w:val="left"/>
+      <w:pPr>
+        <w:ind w:left="6480" w:hanging="360"/>
       </w:pPr>
       <w:rPr>
         <w:u w:val="none"/>
@@ -3563,10 +3804,10 @@
     <w:lvl w:ilvl="8">
       <w:start w:val="1"/>
       <w:numFmt w:val="bullet"/>
-      <w:lvlText w:val="-"/>
-      <w:lvlJc w:val="left"/>
-      <w:pPr>
-        <w:ind w:left="6480" w:hanging="360"/>
+      <w:lvlText w:val="■"/>
+      <w:lvlJc w:val="left"/>
+      <w:pPr>
+        <w:ind w:left="7200" w:hanging="360"/>
       </w:pPr>
       <w:rPr>
         <w:u w:val="none"/>
@@ -3577,7 +3818,7 @@
     <w:lvl w:ilvl="0">
       <w:start w:val="1"/>
       <w:numFmt w:val="bullet"/>
-      <w:lvlText w:val="●"/>
+      <w:lvlText w:val="-"/>
       <w:lvlJc w:val="left"/>
       <w:pPr>
         <w:ind w:left="720" w:hanging="360"/>
@@ -3589,7 +3830,7 @@
     <w:lvl w:ilvl="1">
       <w:start w:val="1"/>
       <w:numFmt w:val="bullet"/>
-      <w:lvlText w:val="○"/>
+      <w:lvlText w:val="-"/>
       <w:lvlJc w:val="left"/>
       <w:pPr>
         <w:ind w:left="1440" w:hanging="360"/>
@@ -3601,7 +3842,7 @@
     <w:lvl w:ilvl="2">
       <w:start w:val="1"/>
       <w:numFmt w:val="bullet"/>
-      <w:lvlText w:val="■"/>
+      <w:lvlText w:val="-"/>
       <w:lvlJc w:val="left"/>
       <w:pPr>
         <w:ind w:left="2160" w:hanging="360"/>
@@ -3613,7 +3854,7 @@
     <w:lvl w:ilvl="3">
       <w:start w:val="1"/>
       <w:numFmt w:val="bullet"/>
-      <w:lvlText w:val="●"/>
+      <w:lvlText w:val="-"/>
       <w:lvlJc w:val="left"/>
       <w:pPr>
         <w:ind w:left="2880" w:hanging="360"/>
@@ -3625,7 +3866,7 @@
     <w:lvl w:ilvl="4">
       <w:start w:val="1"/>
       <w:numFmt w:val="bullet"/>
-      <w:lvlText w:val="○"/>
+      <w:lvlText w:val="-"/>
       <w:lvlJc w:val="left"/>
       <w:pPr>
         <w:ind w:left="3600" w:hanging="360"/>
@@ -3637,7 +3878,7 @@
     <w:lvl w:ilvl="5">
       <w:start w:val="1"/>
       <w:numFmt w:val="bullet"/>
-      <w:lvlText w:val="■"/>
+      <w:lvlText w:val="-"/>
       <w:lvlJc w:val="left"/>
       <w:pPr>
         <w:ind w:left="4320" w:hanging="360"/>
@@ -3649,7 +3890,7 @@
     <w:lvl w:ilvl="6">
       <w:start w:val="1"/>
       <w:numFmt w:val="bullet"/>
-      <w:lvlText w:val="●"/>
+      <w:lvlText w:val="-"/>
       <w:lvlJc w:val="left"/>
       <w:pPr>
         <w:ind w:left="5040" w:hanging="360"/>
@@ -3661,7 +3902,7 @@
     <w:lvl w:ilvl="7">
       <w:start w:val="1"/>
       <w:numFmt w:val="bullet"/>
-      <w:lvlText w:val="○"/>
+      <w:lvlText w:val="-"/>
       <w:lvlJc w:val="left"/>
       <w:pPr>
         <w:ind w:left="5760" w:hanging="360"/>
@@ -3673,7 +3914,7 @@
     <w:lvl w:ilvl="8">
       <w:start w:val="1"/>
       <w:numFmt w:val="bullet"/>
-      <w:lvlText w:val="■"/>
+      <w:lvlText w:val="-"/>
       <w:lvlJc w:val="left"/>
       <w:pPr>
         <w:ind w:left="6480" w:hanging="360"/>
@@ -3796,6 +4037,116 @@
   <w:abstractNum w:abstractNumId="5">
     <w:lvl w:ilvl="0">
       <w:start w:val="1"/>
+      <w:numFmt w:val="bullet"/>
+      <w:lvlText w:val="●"/>
+      <w:lvlJc w:val="left"/>
+      <w:pPr>
+        <w:ind w:left="720" w:hanging="360"/>
+      </w:pPr>
+      <w:rPr>
+        <w:u w:val="none"/>
+      </w:rPr>
+    </w:lvl>
+    <w:lvl w:ilvl="1">
+      <w:start w:val="1"/>
+      <w:numFmt w:val="bullet"/>
+      <w:lvlText w:val="○"/>
+      <w:lvlJc w:val="left"/>
+      <w:pPr>
+        <w:ind w:left="1440" w:hanging="360"/>
+      </w:pPr>
+      <w:rPr>
+        <w:u w:val="none"/>
+      </w:rPr>
+    </w:lvl>
+    <w:lvl w:ilvl="2">
+      <w:start w:val="1"/>
+      <w:numFmt w:val="bullet"/>
+      <w:lvlText w:val="■"/>
+      <w:lvlJc w:val="left"/>
+      <w:pPr>
+        <w:ind w:left="2160" w:hanging="360"/>
+      </w:pPr>
+      <w:rPr>
+        <w:u w:val="none"/>
+      </w:rPr>
+    </w:lvl>
+    <w:lvl w:ilvl="3">
+      <w:start w:val="1"/>
+      <w:numFmt w:val="bullet"/>
+      <w:lvlText w:val="●"/>
+      <w:lvlJc w:val="left"/>
+      <w:pPr>
+        <w:ind w:left="2880" w:hanging="360"/>
+      </w:pPr>
+      <w:rPr>
+        <w:u w:val="none"/>
+      </w:rPr>
+    </w:lvl>
+    <w:lvl w:ilvl="4">
+      <w:start w:val="1"/>
+      <w:numFmt w:val="bullet"/>
+      <w:lvlText w:val="○"/>
+      <w:lvlJc w:val="left"/>
+      <w:pPr>
+        <w:ind w:left="3600" w:hanging="360"/>
+      </w:pPr>
+      <w:rPr>
+        <w:u w:val="none"/>
+      </w:rPr>
+    </w:lvl>
+    <w:lvl w:ilvl="5">
+      <w:start w:val="1"/>
+      <w:numFmt w:val="bullet"/>
+      <w:lvlText w:val="■"/>
+      <w:lvlJc w:val="left"/>
+      <w:pPr>
+        <w:ind w:left="4320" w:hanging="360"/>
+      </w:pPr>
+      <w:rPr>
+        <w:u w:val="none"/>
+      </w:rPr>
+    </w:lvl>
+    <w:lvl w:ilvl="6">
+      <w:start w:val="1"/>
+      <w:numFmt w:val="bullet"/>
+      <w:lvlText w:val="●"/>
+      <w:lvlJc w:val="left"/>
+      <w:pPr>
+        <w:ind w:left="5040" w:hanging="360"/>
+      </w:pPr>
+      <w:rPr>
+        <w:u w:val="none"/>
+      </w:rPr>
+    </w:lvl>
+    <w:lvl w:ilvl="7">
+      <w:start w:val="1"/>
+      <w:numFmt w:val="bullet"/>
+      <w:lvlText w:val="○"/>
+      <w:lvlJc w:val="left"/>
+      <w:pPr>
+        <w:ind w:left="5760" w:hanging="360"/>
+      </w:pPr>
+      <w:rPr>
+        <w:u w:val="none"/>
+      </w:rPr>
+    </w:lvl>
+    <w:lvl w:ilvl="8">
+      <w:start w:val="1"/>
+      <w:numFmt w:val="bullet"/>
+      <w:lvlText w:val="■"/>
+      <w:lvlJc w:val="left"/>
+      <w:pPr>
+        <w:ind w:left="6480" w:hanging="360"/>
+      </w:pPr>
+      <w:rPr>
+        <w:u w:val="none"/>
+      </w:rPr>
+    </w:lvl>
+  </w:abstractNum>
+  <w:abstractNum w:abstractNumId="6">
+    <w:lvl w:ilvl="0">
+      <w:start w:val="1"/>
       <w:numFmt w:val="decimal"/>
       <w:lvlText w:val="%1."/>
       <w:lvlJc w:val="left"/>
@@ -3903,7 +4254,7 @@
       </w:rPr>
     </w:lvl>
   </w:abstractNum>
-  <w:abstractNum w:abstractNumId="6">
+  <w:abstractNum w:abstractNumId="7">
     <w:lvl w:ilvl="0">
       <w:start w:val="0"/>
       <w:numFmt w:val="bullet"/>
@@ -4022,7 +4373,7 @@
       </w:rPr>
     </w:lvl>
   </w:abstractNum>
-  <w:abstractNum w:abstractNumId="7">
+  <w:abstractNum w:abstractNumId="8">
     <w:lvl w:ilvl="0">
       <w:start w:val="1"/>
       <w:numFmt w:val="bullet"/>
@@ -4161,6 +4512,9 @@
   </w:num>
   <w:num w:numId="7">
     <w:abstractNumId w:val="7"/>
+  </w:num>
+  <w:num w:numId="8">
+    <w:abstractNumId w:val="8"/>
   </w:num>
 </w:numbering>
 </file>
@@ -5460,7 +5814,7 @@
 
 <file path=customXML/item1.xml><?xml version="1.0" encoding="utf-8"?>
 <go:gDocsCustomXmlDataStorage xmlns:go="http://customooxmlschemas.google.com/" xmlns:r="http://schemas.openxmlformats.org/officeDocument/2006/relationships" uri="GoogleDocsCustomDataVersion1">
-  <go:docsCustomData xmlns:go="http://customooxmlschemas.google.com/" roundtripDataSignature="AMtx7mhx/tJTAZup76dS3wQuSwhgpDBp8Q==">AMUW2mX31VD3TGrm2DOiTi3U4pULpGkUJIKemLpV8w7cxiWpwNJLKF6TJS8iSnYjXDmQmXrjCz0eXHFVyo4r316dWXZVyi7Vbj8tz2ySSRfYa7EZNlGu0CDU3v4qWKcAkSn3cNBR9LLocG40khfU/JL/HvupSCLW9g==</go:docsCustomData>
+  <go:docsCustomData xmlns:go="http://customooxmlschemas.google.com/" roundtripDataSignature="AMtx7mhx/tJTAZup76dS3wQuSwhgpDBp8Q==">AMUW2mVuGYBnvAoKcNTs/lCzl3dnnzWTn8qWH+F5vchudwcpTjRF8OlIysMwDzFgtKiT73ct8lCjUwuZWObV33nlWS/Ri+2e2f/6Ye2MoE+EPmTBsogN1auYyHQbU9ySZzGuKqm7AoGH2H5zYH30qoVLKC5enYUB1Q==</go:docsCustomData>
 </go:gDocsCustomXmlDataStorage>
 </file>
 

</xml_diff>